<commit_message>
Completed basic git command instructions
</commit_message>
<xml_diff>
--- a/Git Command.docx
+++ b/Git Command.docx
@@ -9,13 +9,14 @@
         <w:tblLook w:val="04A0" w:firstRow="1" w:lastRow="0" w:firstColumn="1" w:lastColumn="0" w:noHBand="0" w:noVBand="1"/>
       </w:tblPr>
       <w:tblGrid>
-        <w:gridCol w:w="4675"/>
-        <w:gridCol w:w="4675"/>
+        <w:gridCol w:w="3277"/>
+        <w:gridCol w:w="3262"/>
+        <w:gridCol w:w="2811"/>
       </w:tblGrid>
       <w:tr>
         <w:tc>
           <w:tcPr>
-            <w:tcW w:w="4675" w:type="dxa"/>
+            <w:tcW w:w="3277" w:type="dxa"/>
           </w:tcPr>
           <w:p>
             <w:pPr>
@@ -36,7 +37,7 @@
         </w:tc>
         <w:tc>
           <w:tcPr>
-            <w:tcW w:w="4675" w:type="dxa"/>
+            <w:tcW w:w="3262" w:type="dxa"/>
           </w:tcPr>
           <w:p>
             <w:pPr>
@@ -55,11 +56,32 @@
             </w:r>
           </w:p>
         </w:tc>
+        <w:tc>
+          <w:tcPr>
+            <w:tcW w:w="2811" w:type="dxa"/>
+          </w:tcPr>
+          <w:p>
+            <w:pPr>
+              <w:jc w:val="center"/>
+              <w:rPr>
+                <w:b/>
+                <w:bCs/>
+              </w:rPr>
+            </w:pPr>
+            <w:r>
+              <w:rPr>
+                <w:b/>
+                <w:bCs/>
+              </w:rPr>
+              <w:t>Options</w:t>
+            </w:r>
+          </w:p>
+        </w:tc>
       </w:tr>
       <w:tr>
         <w:tc>
           <w:tcPr>
-            <w:tcW w:w="4675" w:type="dxa"/>
+            <w:tcW w:w="3277" w:type="dxa"/>
           </w:tcPr>
           <w:p>
             <w:r>
@@ -69,25 +91,60 @@
         </w:tc>
         <w:tc>
           <w:tcPr>
-            <w:tcW w:w="4675" w:type="dxa"/>
+            <w:tcW w:w="3262" w:type="dxa"/>
           </w:tcPr>
           <w:p>
             <w:r>
               <w:t>This show in a list the current status traced and untracked files in your local repository</w:t>
             </w:r>
           </w:p>
+        </w:tc>
+        <w:tc>
+          <w:tcPr>
+            <w:tcW w:w="2811" w:type="dxa"/>
+          </w:tcPr>
+          <w:p/>
         </w:tc>
       </w:tr>
       <w:tr>
         <w:tc>
           <w:tcPr>
-            <w:tcW w:w="4675" w:type="dxa"/>
-          </w:tcPr>
-          <w:p/>
-        </w:tc>
-        <w:tc>
-          <w:tcPr>
-            <w:tcW w:w="4675" w:type="dxa"/>
+            <w:tcW w:w="3277" w:type="dxa"/>
+          </w:tcPr>
+          <w:p>
+            <w:r>
+              <w:t xml:space="preserve">Git </w:t>
+            </w:r>
+            <w:proofErr w:type="gramStart"/>
+            <w:r>
+              <w:t>Add .</w:t>
+            </w:r>
+            <w:proofErr w:type="gramEnd"/>
+          </w:p>
+          <w:p>
+            <w:r>
+              <w:t xml:space="preserve">Git add </w:t>
+            </w:r>
+            <w:proofErr w:type="spellStart"/>
+            <w:r>
+              <w:t>filename.ext</w:t>
+            </w:r>
+            <w:proofErr w:type="spellEnd"/>
+          </w:p>
+        </w:tc>
+        <w:tc>
+          <w:tcPr>
+            <w:tcW w:w="3262" w:type="dxa"/>
+          </w:tcPr>
+          <w:p>
+            <w:r>
+              <w:t>Stage all untracked changes to the repository for committing.</w:t>
+            </w:r>
+          </w:p>
+        </w:tc>
+        <w:tc>
+          <w:tcPr>
+            <w:tcW w:w="2811" w:type="dxa"/>
           </w:tcPr>
           <w:p/>
         </w:tc>
@@ -95,13 +152,27 @@
       <w:tr>
         <w:tc>
           <w:tcPr>
-            <w:tcW w:w="4675" w:type="dxa"/>
-          </w:tcPr>
-          <w:p/>
-        </w:tc>
-        <w:tc>
-          <w:tcPr>
-            <w:tcW w:w="4675" w:type="dxa"/>
+            <w:tcW w:w="3277" w:type="dxa"/>
+          </w:tcPr>
+          <w:p>
+            <w:r>
+              <w:t>Git commit -m “your subject message”</w:t>
+            </w:r>
+          </w:p>
+        </w:tc>
+        <w:tc>
+          <w:tcPr>
+            <w:tcW w:w="3262" w:type="dxa"/>
+          </w:tcPr>
+          <w:p>
+            <w:r>
+              <w:t>Commit stage changes</w:t>
+            </w:r>
+          </w:p>
+        </w:tc>
+        <w:tc>
+          <w:tcPr>
+            <w:tcW w:w="2811" w:type="dxa"/>
           </w:tcPr>
           <w:p/>
         </w:tc>
@@ -109,27 +180,58 @@
       <w:tr>
         <w:tc>
           <w:tcPr>
-            <w:tcW w:w="4675" w:type="dxa"/>
-          </w:tcPr>
-          <w:p/>
-        </w:tc>
-        <w:tc>
-          <w:tcPr>
-            <w:tcW w:w="4675" w:type="dxa"/>
+            <w:tcW w:w="3277" w:type="dxa"/>
+          </w:tcPr>
+          <w:p>
+            <w:r>
+              <w:t>Git push</w:t>
+            </w:r>
+          </w:p>
+        </w:tc>
+        <w:tc>
+          <w:tcPr>
+            <w:tcW w:w="3262" w:type="dxa"/>
+          </w:tcPr>
+          <w:p>
+            <w:r>
+              <w:t>Pushes your commits to github.com</w:t>
+            </w:r>
+          </w:p>
+        </w:tc>
+        <w:tc>
+          <w:tcPr>
+            <w:tcW w:w="2811" w:type="dxa"/>
           </w:tcPr>
           <w:p/>
         </w:tc>
       </w:tr>
       <w:tr>
-        <w:tc>
-          <w:tcPr>
-            <w:tcW w:w="4675" w:type="dxa"/>
-          </w:tcPr>
-          <w:p/>
-        </w:tc>
-        <w:tc>
-          <w:tcPr>
-            <w:tcW w:w="4675" w:type="dxa"/>
+        <w:trPr>
+          <w:trHeight w:val="134"/>
+        </w:trPr>
+        <w:tc>
+          <w:tcPr>
+            <w:tcW w:w="3277" w:type="dxa"/>
+          </w:tcPr>
+          <w:p>
+            <w:r>
+              <w:t>Git Pull</w:t>
+            </w:r>
+          </w:p>
+        </w:tc>
+        <w:tc>
+          <w:tcPr>
+            <w:tcW w:w="3262" w:type="dxa"/>
+          </w:tcPr>
+          <w:p>
+            <w:r>
+              <w:t>Fetch and merge from GitHub.com</w:t>
+            </w:r>
+          </w:p>
+        </w:tc>
+        <w:tc>
+          <w:tcPr>
+            <w:tcW w:w="2811" w:type="dxa"/>
           </w:tcPr>
           <w:p/>
         </w:tc>
@@ -137,13 +239,45 @@
       <w:tr>
         <w:tc>
           <w:tcPr>
-            <w:tcW w:w="4675" w:type="dxa"/>
-          </w:tcPr>
-          <w:p/>
-        </w:tc>
-        <w:tc>
-          <w:tcPr>
-            <w:tcW w:w="4675" w:type="dxa"/>
+            <w:tcW w:w="3277" w:type="dxa"/>
+          </w:tcPr>
+          <w:p>
+            <w:r>
+              <w:t>Git stash</w:t>
+            </w:r>
+          </w:p>
+          <w:p>
+            <w:r>
+              <w:t>Git Stash list</w:t>
+            </w:r>
+          </w:p>
+          <w:p>
+            <w:r>
+              <w:t xml:space="preserve">Git </w:t>
+            </w:r>
+            <w:proofErr w:type="gramStart"/>
+            <w:r>
+              <w:t>stash</w:t>
+            </w:r>
+            <w:proofErr w:type="gramEnd"/>
+            <w:r>
+              <w:t xml:space="preserve"> apply</w:t>
+            </w:r>
+          </w:p>
+        </w:tc>
+        <w:tc>
+          <w:tcPr>
+            <w:tcW w:w="3262" w:type="dxa"/>
+          </w:tcPr>
+          <w:p>
+            <w:r>
+              <w:t>Take the dirty state of your current directory and save the changes on the stack of unfinished changes</w:t>
+            </w:r>
+          </w:p>
+        </w:tc>
+        <w:tc>
+          <w:tcPr>
+            <w:tcW w:w="2811" w:type="dxa"/>
           </w:tcPr>
           <w:p/>
         </w:tc>
@@ -151,15 +285,61 @@
       <w:tr>
         <w:tc>
           <w:tcPr>
-            <w:tcW w:w="4675" w:type="dxa"/>
-          </w:tcPr>
-          <w:p/>
-        </w:tc>
-        <w:tc>
-          <w:tcPr>
-            <w:tcW w:w="4675" w:type="dxa"/>
-          </w:tcPr>
-          <w:p/>
+            <w:tcW w:w="3277" w:type="dxa"/>
+          </w:tcPr>
+          <w:p>
+            <w:r>
+              <w:t>Git log</w:t>
+            </w:r>
+          </w:p>
+        </w:tc>
+        <w:tc>
+          <w:tcPr>
+            <w:tcW w:w="3262" w:type="dxa"/>
+          </w:tcPr>
+          <w:p>
+            <w:r>
+              <w:t>Allow one to view the history of the repo (commits)</w:t>
+            </w:r>
+          </w:p>
+        </w:tc>
+        <w:tc>
+          <w:tcPr>
+            <w:tcW w:w="2811" w:type="dxa"/>
+          </w:tcPr>
+          <w:p>
+            <w:r>
+              <w:t>-n x (where x)</w:t>
+            </w:r>
+          </w:p>
+          <w:p>
+            <w:r>
+              <w:t>-n 5 (last five commits”</w:t>
+            </w:r>
+          </w:p>
+          <w:p>
+            <w:r>
+              <w:t>--author</w:t>
+            </w:r>
+            <w:proofErr w:type="gramStart"/>
+            <w:r>
+              <w:t>=”</w:t>
+            </w:r>
+            <w:proofErr w:type="spellStart"/>
+            <w:r>
+              <w:t>jthompsonnait</w:t>
+            </w:r>
+            <w:proofErr w:type="spellEnd"/>
+            <w:proofErr w:type="gramEnd"/>
+            <w:r>
+              <w:t>”</w:t>
+            </w:r>
+          </w:p>
+          <w:p>
+            <w:r>
+              <w:t>--after=”2022-09-05”</w:t>
+            </w:r>
+          </w:p>
         </w:tc>
       </w:tr>
     </w:tbl>

</xml_diff>